<commit_message>
updating after inspect code
</commit_message>
<xml_diff>
--- a/Project instruction.docx
+++ b/Project instruction.docx
@@ -392,19 +392,13 @@
         <w:t xml:space="preserve">&gt; </w:t>
       </w:r>
       <w:r>
-        <w:t xml:space="preserve">«Система и безопасность» </w:t>
-      </w:r>
-      <w:r>
-        <w:t>-</w:t>
+        <w:t>«Система и безопасность» -</w:t>
       </w:r>
       <w:r>
         <w:t>&gt;</w:t>
       </w:r>
       <w:r>
-        <w:t xml:space="preserve"> «Система».  </w:t>
-      </w:r>
-      <w:r>
-        <w:t>Выберите «Дополнительные параметры системы»</w:t>
+        <w:t xml:space="preserve"> «Система».  Выберите «Дополнительные параметры системы»</w:t>
       </w:r>
       <w:r>
         <w:br/>
@@ -731,7 +725,7 @@
       <w:pPr>
         <w:ind w:left="708"/>
         <w:rPr>
-          <w:lang w:val="en-US"/>
+          <w:lang w:val="ru-RU"/>
         </w:rPr>
       </w:pPr>
       <w:r>
@@ -777,13 +771,7 @@
         <w:rPr>
           <w:lang w:val="ru-RU"/>
         </w:rPr>
-        <w:t xml:space="preserve">». </w:t>
-      </w:r>
-      <w:r>
-        <w:rPr>
-          <w:lang w:val="ru-RU"/>
-        </w:rPr>
-        <w:t>В</w:t>
+        <w:t>». В</w:t>
       </w:r>
       <w:r>
         <w:rPr>
@@ -798,32 +786,16 @@
         <w:rPr>
           <w:lang w:val="ru-RU"/>
         </w:rPr>
-        <w:t>«</w:t>
-      </w:r>
-      <w:r>
-        <w:rPr>
-          <w:lang w:val="ru-RU"/>
-        </w:rPr>
-        <w:t>Значение</w:t>
-      </w:r>
-      <w:r>
-        <w:rPr>
-          <w:lang w:val="ru-RU"/>
-        </w:rPr>
-        <w:t xml:space="preserve"> переменной» указываем</w:t>
-      </w:r>
-      <w:r>
-        <w:rPr>
-          <w:lang w:val="ru-RU"/>
-        </w:rPr>
-        <w:t xml:space="preserve"> полный путь к пакету </w:t>
-      </w:r>
+        <w:t xml:space="preserve">«Значение переменной» указываем полный путь к пакету </w:t>
+      </w:r>
+      <w:proofErr w:type="spellStart"/>
       <w:r>
         <w:rPr>
           <w:lang w:val="en-US"/>
         </w:rPr>
         <w:t>jdk</w:t>
       </w:r>
+      <w:proofErr w:type="spellEnd"/>
     </w:p>
     <w:p>
       <w:pPr>
@@ -1018,21 +990,7 @@
             <w:rStyle w:val="a4"/>
             <w:lang w:val="kk-KZ"/>
           </w:rPr>
-          <w:t xml:space="preserve">для </w:t>
-        </w:r>
-        <w:r>
-          <w:rPr>
-            <w:rStyle w:val="a4"/>
-            <w:lang w:val="kk-KZ"/>
-          </w:rPr>
-          <w:t>64</w:t>
-        </w:r>
-        <w:r>
-          <w:rPr>
-            <w:rStyle w:val="a4"/>
-            <w:lang w:val="kk-KZ"/>
-          </w:rPr>
-          <w:t>-</w:t>
+          <w:t>для 64-</w:t>
         </w:r>
         <w:r>
           <w:rPr>
@@ -1239,37 +1197,7 @@
         </w:drawing>
       </w:r>
       <w:r>
-        <w:rPr>
-          <w:lang w:val="en-US"/>
-        </w:rPr>
         <w:br/>
-      </w:r>
-      <w:r>
-        <w:t xml:space="preserve">Если сервер не запустился, проверьте наличие </w:t>
-      </w:r>
-      <w:r>
-        <w:rPr>
-          <w:lang w:val="kk-KZ"/>
-        </w:rPr>
-        <w:t xml:space="preserve">установленного </w:t>
-      </w:r>
-      <w:r>
-        <w:rPr>
-          <w:lang w:val="en-US"/>
-        </w:rPr>
-        <w:t>jdk</w:t>
-      </w:r>
-      <w:r>
-        <w:t>-</w:t>
-      </w:r>
-      <w:r>
-        <w:rPr>
-          <w:lang w:val="kk-KZ"/>
-        </w:rPr>
-        <w:t>пакета на компьютере</w:t>
-      </w:r>
-      <w:r>
-        <w:t>.</w:t>
       </w:r>
     </w:p>
     <w:p>
@@ -1559,8 +1487,6 @@
           <w:lang w:val="ru-RU"/>
         </w:rPr>
       </w:pPr>
-      <w:bookmarkStart w:id="0" w:name="_GoBack"/>
-      <w:bookmarkEnd w:id="0"/>
       <w:r>
         <w:rPr>
           <w:b/>
@@ -1989,6 +1915,81 @@
         <w:rPr>
           <w:lang w:val="kk-KZ"/>
         </w:rPr>
+        <w:br/>
+      </w:r>
+      <w:r>
+        <w:rPr>
+          <w:lang w:val="kk-KZ"/>
+        </w:rPr>
+        <w:br/>
+      </w:r>
+      <w:r>
+        <w:rPr>
+          <w:lang w:val="kk-KZ"/>
+        </w:rPr>
+        <w:br/>
+      </w:r>
+      <w:r>
+        <w:rPr>
+          <w:lang w:val="kk-KZ"/>
+        </w:rPr>
+        <w:br/>
+      </w:r>
+      <w:r>
+        <w:rPr>
+          <w:lang w:val="kk-KZ"/>
+        </w:rPr>
+        <w:br/>
+      </w:r>
+      <w:r>
+        <w:rPr>
+          <w:lang w:val="kk-KZ"/>
+        </w:rPr>
+        <w:br/>
+      </w:r>
+      <w:r>
+        <w:rPr>
+          <w:lang w:val="kk-KZ"/>
+        </w:rPr>
+        <w:br/>
+      </w:r>
+      <w:r>
+        <w:rPr>
+          <w:lang w:val="kk-KZ"/>
+        </w:rPr>
+        <w:br/>
+      </w:r>
+      <w:r>
+        <w:rPr>
+          <w:lang w:val="kk-KZ"/>
+        </w:rPr>
+        <w:br/>
+      </w:r>
+      <w:r>
+        <w:rPr>
+          <w:lang w:val="kk-KZ"/>
+        </w:rPr>
+        <w:br/>
+      </w:r>
+      <w:r>
+        <w:rPr>
+          <w:lang w:val="kk-KZ"/>
+        </w:rPr>
+        <w:br/>
+      </w:r>
+      <w:r>
+        <w:rPr>
+          <w:lang w:val="kk-KZ"/>
+        </w:rPr>
+        <w:br/>
+      </w:r>
+      <w:bookmarkStart w:id="0" w:name="_GoBack"/>
+      <w:bookmarkEnd w:id="0"/>
+      <w:r>
+        <w:rPr>
+          <w:lang w:val="kk-KZ"/>
+        </w:rPr>
+        <w:lastRenderedPageBreak/>
         <w:t xml:space="preserve">Затем указать директорию с установленным пакетом </w:t>
       </w:r>
       <w:r>
@@ -2005,7 +2006,6 @@
           <w:noProof/>
           <w:lang w:eastAsia="ru-RU"/>
         </w:rPr>
-        <w:lastRenderedPageBreak/>
         <w:drawing>
           <wp:inline distT="0" distB="0" distL="0" distR="0" wp14:anchorId="51FB8965" wp14:editId="68624D07">
             <wp:extent cx="2571750" cy="2693490"/>

</xml_diff>